<commit_message>
Final Use case diagram and updated user stories
</commit_message>
<xml_diff>
--- a/UserStories.docx
+++ b/UserStories.docx
@@ -19,7 +19,121 @@
           <w:sz w:val="24"/>
           <w:szCs w:val="24"/>
         </w:rPr>
-        <w:t>A</w:t>
+        <w:t>As a player, I want to be able to win, so it can be a fair game</w:t>
+      </w:r>
+    </w:p>
+    <w:p>
+      <w:pPr>
+        <w:pStyle w:val="ListParagraph"/>
+        <w:numPr>
+          <w:ilvl w:val="0"/>
+          <w:numId w:val="2"/>
+        </w:numPr>
+        <w:rPr>
+          <w:sz w:val="24"/>
+          <w:szCs w:val="24"/>
+        </w:rPr>
+      </w:pPr>
+      <w:r>
+        <w:rPr>
+          <w:sz w:val="24"/>
+          <w:szCs w:val="24"/>
+        </w:rPr>
+        <w:t>As a player, I want to be able to lose, so it can be a fair game</w:t>
+      </w:r>
+    </w:p>
+    <w:p>
+      <w:pPr>
+        <w:pStyle w:val="ListParagraph"/>
+        <w:numPr>
+          <w:ilvl w:val="0"/>
+          <w:numId w:val="2"/>
+        </w:numPr>
+        <w:rPr>
+          <w:sz w:val="24"/>
+          <w:szCs w:val="24"/>
+        </w:rPr>
+      </w:pPr>
+      <w:r>
+        <w:rPr>
+          <w:sz w:val="24"/>
+          <w:szCs w:val="24"/>
+        </w:rPr>
+        <w:t>As a Player, I want to shoot the ball, so I can hit the other player</w:t>
+      </w:r>
+    </w:p>
+    <w:p>
+      <w:pPr>
+        <w:pStyle w:val="ListParagraph"/>
+        <w:numPr>
+          <w:ilvl w:val="0"/>
+          <w:numId w:val="2"/>
+        </w:numPr>
+        <w:rPr>
+          <w:sz w:val="24"/>
+          <w:szCs w:val="24"/>
+        </w:rPr>
+      </w:pPr>
+      <w:r>
+        <w:rPr>
+          <w:sz w:val="24"/>
+          <w:szCs w:val="24"/>
+        </w:rPr>
+        <w:t>As a Player, I want to get hit by the ball, so the other player can win</w:t>
+      </w:r>
+    </w:p>
+    <w:p>
+      <w:pPr>
+        <w:pStyle w:val="ListParagraph"/>
+        <w:numPr>
+          <w:ilvl w:val="0"/>
+          <w:numId w:val="2"/>
+        </w:numPr>
+        <w:rPr>
+          <w:sz w:val="24"/>
+          <w:szCs w:val="24"/>
+        </w:rPr>
+      </w:pPr>
+      <w:r>
+        <w:rPr>
+          <w:sz w:val="24"/>
+          <w:szCs w:val="24"/>
+        </w:rPr>
+        <w:t xml:space="preserve">As a Player, I want to see the health bar, so I can see how much </w:t>
+      </w:r>
+      <w:r>
+        <w:rPr>
+          <w:sz w:val="24"/>
+          <w:szCs w:val="24"/>
+        </w:rPr>
+        <w:t>health I have</w:t>
+      </w:r>
+      <w:r>
+        <w:rPr>
+          <w:sz w:val="24"/>
+          <w:szCs w:val="24"/>
+        </w:rPr>
+        <w:t xml:space="preserve"> left</w:t>
+      </w:r>
+    </w:p>
+    <w:p>
+      <w:pPr>
+        <w:pStyle w:val="ListParagraph"/>
+        <w:numPr>
+          <w:ilvl w:val="0"/>
+          <w:numId w:val="2"/>
+        </w:numPr>
+        <w:rPr>
+          <w:sz w:val="24"/>
+          <w:szCs w:val="24"/>
+        </w:rPr>
+      </w:pPr>
+      <w:r>
+        <w:rPr>
+          <w:sz w:val="24"/>
+          <w:szCs w:val="24"/>
+        </w:rPr>
+        <w:t>As a Player, I want to see the</w:t>
       </w:r>
       <w:bookmarkStart w:id="0" w:name="_GoBack"/>
       <w:bookmarkEnd w:id="0"/>
@@ -28,108 +142,7 @@
           <w:sz w:val="24"/>
           <w:szCs w:val="24"/>
         </w:rPr>
-        <w:t>s a Player, I want to shoot the ball, so I can hit the other player</w:t>
-      </w:r>
-    </w:p>
-    <w:p>
-      <w:pPr>
-        <w:pStyle w:val="ListParagraph"/>
-        <w:numPr>
-          <w:ilvl w:val="0"/>
-          <w:numId w:val="2"/>
-        </w:numPr>
-        <w:rPr>
-          <w:sz w:val="24"/>
-          <w:szCs w:val="24"/>
-        </w:rPr>
-      </w:pPr>
-      <w:r>
-        <w:rPr>
-          <w:sz w:val="24"/>
-          <w:szCs w:val="24"/>
-        </w:rPr>
-        <w:t>As a Player, I want to get hit by the ball, so the other player can win</w:t>
-      </w:r>
-    </w:p>
-    <w:p>
-      <w:pPr>
-        <w:pStyle w:val="ListParagraph"/>
-        <w:numPr>
-          <w:ilvl w:val="0"/>
-          <w:numId w:val="2"/>
-        </w:numPr>
-        <w:rPr>
-          <w:sz w:val="24"/>
-          <w:szCs w:val="24"/>
-        </w:rPr>
-      </w:pPr>
-      <w:r>
-        <w:rPr>
-          <w:sz w:val="24"/>
-          <w:szCs w:val="24"/>
-        </w:rPr>
-        <w:t xml:space="preserve">As a Player, I want to see the health bar, so I can see how much </w:t>
-      </w:r>
-      <w:r>
-        <w:rPr>
-          <w:sz w:val="24"/>
-          <w:szCs w:val="24"/>
-        </w:rPr>
-        <w:t>health I have</w:t>
-      </w:r>
-      <w:r>
-        <w:rPr>
-          <w:sz w:val="24"/>
-          <w:szCs w:val="24"/>
-        </w:rPr>
-        <w:t xml:space="preserve"> left</w:t>
-      </w:r>
-    </w:p>
-    <w:p>
-      <w:pPr>
-        <w:pStyle w:val="ListParagraph"/>
-        <w:numPr>
-          <w:ilvl w:val="0"/>
-          <w:numId w:val="2"/>
-        </w:numPr>
-        <w:rPr>
-          <w:sz w:val="24"/>
-          <w:szCs w:val="24"/>
-        </w:rPr>
-      </w:pPr>
-      <w:r>
-        <w:rPr>
-          <w:sz w:val="24"/>
-          <w:szCs w:val="24"/>
-        </w:rPr>
-        <w:t>As a Player, I want to see the other player’s health bar, so can I see how much health he has left</w:t>
-      </w:r>
-    </w:p>
-    <w:p>
-      <w:pPr>
-        <w:pStyle w:val="ListParagraph"/>
-        <w:numPr>
-          <w:ilvl w:val="0"/>
-          <w:numId w:val="2"/>
-        </w:numPr>
-        <w:rPr>
-          <w:sz w:val="24"/>
-          <w:szCs w:val="24"/>
-        </w:rPr>
-      </w:pPr>
-      <w:r>
-        <w:rPr>
-          <w:sz w:val="24"/>
-          <w:szCs w:val="24"/>
-        </w:rPr>
-        <w:t xml:space="preserve">As a Player, I want to specify the range of the shot, so I can </w:t>
-      </w:r>
-      <w:r>
-        <w:rPr>
-          <w:sz w:val="24"/>
-          <w:szCs w:val="24"/>
-        </w:rPr>
-        <w:t>aim the shot at the enemy</w:t>
+        <w:t xml:space="preserve"> other player’s health bar, so can I see how much health he has left</w:t>
       </w:r>
     </w:p>
     <w:p>
@@ -169,34 +182,21 @@
           <w:sz w:val="24"/>
           <w:szCs w:val="24"/>
         </w:rPr>
-        <w:t>As a Player, I want to see the</w:t>
-      </w:r>
-      <w:r>
-        <w:rPr>
-          <w:sz w:val="24"/>
-          <w:szCs w:val="24"/>
-        </w:rPr>
-        <w:t xml:space="preserve"> dice outcome, so I know how much damage I’ve dealt to the other player</w:t>
-      </w:r>
-    </w:p>
-    <w:p>
-      <w:pPr>
-        <w:pStyle w:val="ListParagraph"/>
-        <w:numPr>
-          <w:ilvl w:val="0"/>
-          <w:numId w:val="2"/>
-        </w:numPr>
-        <w:rPr>
-          <w:sz w:val="24"/>
-          <w:szCs w:val="24"/>
-        </w:rPr>
-      </w:pPr>
-      <w:r>
-        <w:rPr>
-          <w:sz w:val="24"/>
-          <w:szCs w:val="24"/>
-        </w:rPr>
-        <w:t>As a Player, I want to see the range bar, so I can shoot the ball at the right moment to hit the other player</w:t>
+        <w:t xml:space="preserve">As a Player, I want to </w:t>
+      </w:r>
+      <w:r>
+        <w:rPr>
+          <w:sz w:val="24"/>
+          <w:szCs w:val="24"/>
+        </w:rPr>
+        <w:t>roll the</w:t>
+      </w:r>
+      <w:r>
+        <w:rPr>
+          <w:sz w:val="24"/>
+          <w:szCs w:val="24"/>
+        </w:rPr>
+        <w:t xml:space="preserve"> dice, so I know how much damage I’ve dealt to the other player</w:t>
       </w:r>
     </w:p>
     <w:p>
@@ -377,102 +377,7 @@
           <w:sz w:val="24"/>
           <w:szCs w:val="24"/>
         </w:rPr>
-        <w:t xml:space="preserve">As </w:t>
-      </w:r>
-      <w:r>
-        <w:rPr>
-          <w:sz w:val="24"/>
-          <w:szCs w:val="24"/>
-        </w:rPr>
-        <w:t>a Health System I want to be able to calculate damage, so I can update the health bars of the players.</w:t>
-      </w:r>
-    </w:p>
-    <w:p>
-      <w:pPr>
-        <w:pStyle w:val="ListParagraph"/>
-        <w:numPr>
-          <w:ilvl w:val="0"/>
-          <w:numId w:val="2"/>
-        </w:numPr>
-        <w:rPr>
-          <w:sz w:val="24"/>
-          <w:szCs w:val="24"/>
-        </w:rPr>
-      </w:pPr>
-      <w:r>
-        <w:rPr>
-          <w:sz w:val="24"/>
-          <w:szCs w:val="24"/>
-        </w:rPr>
-        <w:t xml:space="preserve">As </w:t>
-      </w:r>
-      <w:r>
-        <w:rPr>
-          <w:sz w:val="24"/>
-          <w:szCs w:val="24"/>
-        </w:rPr>
-        <w:t>a Dice, I want to be able to roll, so when the player</w:t>
-      </w:r>
-      <w:r>
-        <w:rPr>
-          <w:sz w:val="24"/>
-          <w:szCs w:val="24"/>
-        </w:rPr>
-        <w:t xml:space="preserve"> shoots the ball I can stop on a random side</w:t>
-      </w:r>
-    </w:p>
-    <w:p>
-      <w:pPr>
-        <w:pStyle w:val="ListParagraph"/>
-        <w:numPr>
-          <w:ilvl w:val="0"/>
-          <w:numId w:val="2"/>
-        </w:numPr>
-        <w:rPr>
-          <w:sz w:val="24"/>
-          <w:szCs w:val="24"/>
-        </w:rPr>
-      </w:pPr>
-      <w:r>
-        <w:rPr>
-          <w:sz w:val="24"/>
-          <w:szCs w:val="24"/>
-        </w:rPr>
-        <w:t>A</w:t>
-      </w:r>
-      <w:r>
-        <w:rPr>
-          <w:sz w:val="24"/>
-          <w:szCs w:val="24"/>
-        </w:rPr>
-        <w:t>s a Dice, I want to show the dice outcome, so the players can see the damage dealt</w:t>
-      </w:r>
-    </w:p>
-    <w:p>
-      <w:pPr>
-        <w:pStyle w:val="ListParagraph"/>
-        <w:numPr>
-          <w:ilvl w:val="0"/>
-          <w:numId w:val="2"/>
-        </w:numPr>
-        <w:rPr>
-          <w:sz w:val="24"/>
-          <w:szCs w:val="24"/>
-        </w:rPr>
-      </w:pPr>
-      <w:r>
-        <w:rPr>
-          <w:sz w:val="24"/>
-          <w:szCs w:val="24"/>
-        </w:rPr>
-        <w:t>A</w:t>
-      </w:r>
-      <w:r>
-        <w:rPr>
-          <w:sz w:val="24"/>
-          <w:szCs w:val="24"/>
-        </w:rPr>
-        <w:t>s a Dice, I want to update the dice outcome by stopping on a random side, so the damage dealt can be updated.</w:t>
+        <w:t>As a Health System I want to be able to calculate damage, so I can update the health bars of the players.</w:t>
       </w:r>
     </w:p>
     <w:sectPr>

</xml_diff>